<commit_message>
Updated Instructions to include individual_frame_coordinates.sh and individual_frame_network_analysis.sh
</commit_message>
<xml_diff>
--- a/DPD-Silk-Analysis-Package-Instructions.docx
+++ b/DPD-Silk-Analysis-Package-Instructions.docx
@@ -1034,7 +1034,10 @@
         <w:t>“</w:t>
       </w:r>
       <w:r>
-        <w:t>anal_full_process_single_seed.sh,</w:t>
+        <w:t>individual_frame_coordinate.</w:t>
+      </w:r>
+      <w:r>
+        <w:t>sh,</w:t>
       </w:r>
       <w:r>
         <w:t>”</w:t>
@@ -1117,7 +1120,7 @@
         <w:t xml:space="preserve">Update the names of each dcd file to reflect the </w:t>
       </w:r>
       <w:r>
-        <w:t xml:space="preserve">random seed chosen for the simulation. </w:t>
+        <w:t>random seed chosen for the simulation.</w:t>
       </w:r>
     </w:p>
     <w:p>
@@ -1129,23 +1132,34 @@
         </w:numPr>
       </w:pPr>
       <w:r>
-        <w:t>In ‘</w:t>
-      </w:r>
-      <w:proofErr w:type="spellStart"/>
-      <w:r>
-        <w:t>get_connectivity.m</w:t>
-      </w:r>
-      <w:proofErr w:type="spellEnd"/>
-      <w:r>
-        <w:t xml:space="preserve">’ change </w:t>
-      </w:r>
-      <w:proofErr w:type="spellStart"/>
-      <w:r>
-        <w:t>MAX_peptide_repeat</w:t>
-      </w:r>
-      <w:proofErr w:type="spellEnd"/>
-      <w:r>
-        <w:t xml:space="preserve"> such that it is greater than the maximum number of peptide repeats. </w:t>
+        <w:t xml:space="preserve">Run the bash script: ‘individual_frame_coordinates.sh’. </w:t>
+      </w:r>
+      <w:r>
+        <w:t>In the first three lines (starting with “</w:t>
+      </w:r>
+      <w:proofErr w:type="spellStart"/>
+      <w:r>
+        <w:t>catdcd</w:t>
+      </w:r>
+      <w:proofErr w:type="spellEnd"/>
+      <w:r>
+        <w:t>”) from the configurations saved as “dcd” file, -stride 2 means that every other frame is saved into “</w:t>
+      </w:r>
+      <w:proofErr w:type="spellStart"/>
+      <w:r>
+        <w:t>pdb</w:t>
+      </w:r>
+      <w:proofErr w:type="spellEnd"/>
+      <w:r>
+        <w:t>” format as coord.pdb for further analysis. For instance, if there are 14 configurations generated in the equilibrium part of the example, 7 configurations will be saved in the “</w:t>
+      </w:r>
+      <w:proofErr w:type="spellStart"/>
+      <w:r>
+        <w:t>pdb</w:t>
+      </w:r>
+      <w:proofErr w:type="spellEnd"/>
+      <w:r>
+        <w:t>” format and analyzed inside the first loop.</w:t>
       </w:r>
     </w:p>
     <w:p>
@@ -1157,37 +1171,23 @@
         </w:numPr>
       </w:pPr>
       <w:r>
-        <w:t xml:space="preserve">Run the bash script: ‘anal_full_process_single_seed.sh.’ </w:t>
-      </w:r>
-      <w:r>
-        <w:t>In the first three lines (starting with “</w:t>
-      </w:r>
-      <w:proofErr w:type="spellStart"/>
-      <w:r>
-        <w:t>catdcd</w:t>
-      </w:r>
-      <w:proofErr w:type="spellEnd"/>
-      <w:r>
-        <w:t>”) from the configurations saved as “dcd” file, -stride 2 means that every other frame is saved into “</w:t>
-      </w:r>
-      <w:proofErr w:type="spellStart"/>
-      <w:r>
-        <w:t>pdb</w:t>
-      </w:r>
-      <w:proofErr w:type="spellEnd"/>
-      <w:r>
-        <w:t>” format as coord.pdb for further analysis. For instance, if there are 14 configurations generated in the equilibrium part of the example, 7 configurations will be saved in the “</w:t>
-      </w:r>
-      <w:proofErr w:type="spellStart"/>
-      <w:r>
-        <w:t>pdb</w:t>
-      </w:r>
-      <w:proofErr w:type="spellEnd"/>
-      <w:r>
-        <w:t>” format and analyzed inside the first loop.</w:t>
-      </w:r>
-      <w:r>
-        <w:t xml:space="preserve"> </w:t>
+        <w:t>In ‘</w:t>
+      </w:r>
+      <w:proofErr w:type="spellStart"/>
+      <w:r>
+        <w:t>get_connectivity.m</w:t>
+      </w:r>
+      <w:proofErr w:type="spellEnd"/>
+      <w:r>
+        <w:t xml:space="preserve">’ change </w:t>
+      </w:r>
+      <w:proofErr w:type="spellStart"/>
+      <w:r>
+        <w:t>MAX_peptide_repeat</w:t>
+      </w:r>
+      <w:proofErr w:type="spellEnd"/>
+      <w:r>
+        <w:t xml:space="preserve"> such that it is greater than the maximum number of peptide repeats. </w:t>
       </w:r>
     </w:p>
     <w:p>
@@ -1197,43 +1197,15 @@
           <w:ilvl w:val="0"/>
           <w:numId w:val="8"/>
         </w:numPr>
-        <w:jc w:val="both"/>
-      </w:pPr>
-      <w:r>
-        <w:t xml:space="preserve">In ‘run_all_node_bridge_multiplicity.sh,’ </w:t>
-      </w:r>
-      <w:r>
-        <w:t xml:space="preserve">change each loop to specify the number of frames to be analyzed from each dcd. This is equal to the number of frames output by each lammps production run </w:t>
-      </w:r>
-      <w:r>
-        <w:t>(</w:t>
-      </w:r>
-      <w:proofErr w:type="spellStart"/>
-      <w:r>
-        <w:t>equil</w:t>
-      </w:r>
-      <w:proofErr w:type="spellEnd"/>
-      <w:r>
-        <w:t xml:space="preserve">, shear, stretch) </w:t>
-      </w:r>
-      <w:r>
-        <w:t xml:space="preserve">divided by the -stride specified in </w:t>
-      </w:r>
-      <w:proofErr w:type="gramStart"/>
-      <w:r>
-        <w:t>the .</w:t>
-      </w:r>
-      <w:proofErr w:type="gramEnd"/>
-      <w:r>
-        <w:t>/</w:t>
-      </w:r>
-      <w:proofErr w:type="spellStart"/>
-      <w:r>
-        <w:t>catdcd</w:t>
-      </w:r>
-      <w:proofErr w:type="spellEnd"/>
-      <w:r>
-        <w:t xml:space="preserve"> command.</w:t>
+      </w:pPr>
+      <w:r>
+        <w:t xml:space="preserve">In ‘individual_frame_network_analysis.sh’ </w:t>
+      </w:r>
+      <w:r>
+        <w:t>change each loop to specify the number of frames to be analyzed from each dcd</w:t>
+      </w:r>
+      <w:r>
+        <w:t xml:space="preserve"> as was done for ‘individual_frame_coordinates.sh’.</w:t>
       </w:r>
     </w:p>
     <w:p>
@@ -1243,13 +1215,21 @@
           <w:ilvl w:val="0"/>
           <w:numId w:val="8"/>
         </w:numPr>
-        <w:jc w:val="both"/>
-      </w:pPr>
-      <w:r>
-        <w:t>To plot the node-bridge diagram, run the bash script ‘run_</w:t>
-      </w:r>
-      <w:r>
-        <w:t>all_node_bridge_multiplicity.sh.’</w:t>
+      </w:pPr>
+      <w:r>
+        <w:t>Run the bash script: ‘</w:t>
+      </w:r>
+      <w:r>
+        <w:t>individual_frame_network_analysis</w:t>
+      </w:r>
+      <w:r>
+        <w:t>.</w:t>
+      </w:r>
+      <w:r>
+        <w:t>sh</w:t>
+      </w:r>
+      <w:r>
+        <w:t xml:space="preserve">’ </w:t>
       </w:r>
     </w:p>
     <w:p>
@@ -1262,27 +1242,40 @@
         <w:jc w:val="both"/>
       </w:pPr>
       <w:r>
-        <w:t>Generate .</w:t>
-      </w:r>
-      <w:proofErr w:type="spellStart"/>
-      <w:r>
-        <w:t>png</w:t>
-      </w:r>
-      <w:proofErr w:type="spellEnd"/>
-      <w:r>
-        <w:t xml:space="preserve"> files of the node-bridge diagram for each frame by running ‘collect_all_movie.py.’ </w:t>
-      </w:r>
-      <w:r>
-        <w:t>All</w:t>
-      </w:r>
-      <w:r>
-        <w:t xml:space="preserve"> </w:t>
-      </w:r>
-      <w:r>
-        <w:t>the resulting images will be placed in a directory called ‘movie</w:t>
-      </w:r>
-      <w:r>
-        <w:t>.’</w:t>
+        <w:t xml:space="preserve">In ‘run_all_node_bridge_multiplicity.sh,’ </w:t>
+      </w:r>
+      <w:r>
+        <w:t xml:space="preserve">change each loop to specify the number of frames to be analyzed from each dcd. This is equal to the number of frames output by each lammps production run </w:t>
+      </w:r>
+      <w:r>
+        <w:t>(</w:t>
+      </w:r>
+      <w:proofErr w:type="spellStart"/>
+      <w:r>
+        <w:t>equil</w:t>
+      </w:r>
+      <w:proofErr w:type="spellEnd"/>
+      <w:r>
+        <w:t xml:space="preserve">, shear, stretch) </w:t>
+      </w:r>
+      <w:r>
+        <w:t xml:space="preserve">divided by the -stride specified in </w:t>
+      </w:r>
+      <w:proofErr w:type="gramStart"/>
+      <w:r>
+        <w:t>the .</w:t>
+      </w:r>
+      <w:proofErr w:type="gramEnd"/>
+      <w:r>
+        <w:t>/</w:t>
+      </w:r>
+      <w:proofErr w:type="spellStart"/>
+      <w:r>
+        <w:t>catdcd</w:t>
+      </w:r>
+      <w:proofErr w:type="spellEnd"/>
+      <w:r>
+        <w:t xml:space="preserve"> command.</w:t>
       </w:r>
     </w:p>
     <w:p>
@@ -1295,75 +1288,10 @@
         <w:jc w:val="both"/>
       </w:pPr>
       <w:r>
-        <w:t xml:space="preserve">In ‘Connectivity_Analysis.m’ change the variables </w:t>
-      </w:r>
-      <w:proofErr w:type="spellStart"/>
-      <w:r>
-        <w:t>Nequil</w:t>
-      </w:r>
-      <w:proofErr w:type="spellEnd"/>
-      <w:r>
-        <w:t xml:space="preserve">, </w:t>
-      </w:r>
-      <w:proofErr w:type="spellStart"/>
-      <w:r>
-        <w:t>Nshear</w:t>
-      </w:r>
-      <w:proofErr w:type="spellEnd"/>
-      <w:r>
-        <w:t xml:space="preserve">, and </w:t>
-      </w:r>
-      <w:proofErr w:type="spellStart"/>
-      <w:r>
-        <w:t>Nstretch</w:t>
-      </w:r>
-      <w:proofErr w:type="spellEnd"/>
-      <w:r>
-        <w:t xml:space="preserve"> to reflect the number of frames being analyzed. Change the variable timestep to match that specified in the LAMMPS input file. </w:t>
-      </w:r>
-      <w:r>
-        <w:t xml:space="preserve">In the ‘% get </w:t>
-      </w:r>
-      <w:proofErr w:type="spellStart"/>
-      <w:r>
-        <w:t>equil</w:t>
-      </w:r>
-      <w:proofErr w:type="spellEnd"/>
-      <w:r>
-        <w:t xml:space="preserve"> data’ section, c</w:t>
-      </w:r>
-      <w:r>
-        <w:t xml:space="preserve">hange the variable </w:t>
-      </w:r>
-      <w:r>
-        <w:t xml:space="preserve">timestep and </w:t>
-      </w:r>
-      <w:proofErr w:type="spellStart"/>
-      <w:r>
-        <w:t>dumpfreq</w:t>
-      </w:r>
-      <w:proofErr w:type="spellEnd"/>
-      <w:r>
-        <w:t xml:space="preserve"> to match the equilibration run. </w:t>
-      </w:r>
-      <w:r>
-        <w:t xml:space="preserve">In the ‘% get shear data’ section, change the </w:t>
-      </w:r>
-      <w:proofErr w:type="spellStart"/>
-      <w:r>
-        <w:t>dumpfreq</w:t>
-      </w:r>
-      <w:proofErr w:type="spellEnd"/>
-      <w:r>
-        <w:t xml:space="preserve"> and timestep to match the shear run. In the ‘% get stretch data’ section, change the </w:t>
-      </w:r>
-      <w:proofErr w:type="spellStart"/>
-      <w:r>
-        <w:t>dumpfreq</w:t>
-      </w:r>
-      <w:proofErr w:type="spellEnd"/>
-      <w:r>
-        <w:t xml:space="preserve"> and timestep to match the stretch run.</w:t>
+        <w:t>To plot the node-bridge diagram, run the bash script ‘run_</w:t>
+      </w:r>
+      <w:r>
+        <w:t>all_node_bridge_multiplicity.sh.’</w:t>
       </w:r>
     </w:p>
     <w:p>
@@ -1376,31 +1304,27 @@
         <w:jc w:val="both"/>
       </w:pPr>
       <w:r>
-        <w:t xml:space="preserve">To </w:t>
-      </w:r>
-      <w:r>
-        <w:t xml:space="preserve">run ‘Connectivity_Analysis.m’, </w:t>
-      </w:r>
-      <w:r>
-        <w:t xml:space="preserve">either </w:t>
-      </w:r>
-      <w:r>
-        <w:t xml:space="preserve">use MATLAB </w:t>
-      </w:r>
-      <w:r>
-        <w:t xml:space="preserve">or </w:t>
-      </w:r>
-      <w:r>
-        <w:t>run</w:t>
-      </w:r>
-      <w:r>
-        <w:t xml:space="preserve"> the bash script ‘run_connectivity_an</w:t>
-      </w:r>
-      <w:r>
-        <w:t>al</w:t>
-      </w:r>
-      <w:r>
-        <w:t>ysis.sh’.</w:t>
+        <w:t>Generate .</w:t>
+      </w:r>
+      <w:proofErr w:type="spellStart"/>
+      <w:r>
+        <w:t>png</w:t>
+      </w:r>
+      <w:proofErr w:type="spellEnd"/>
+      <w:r>
+        <w:t xml:space="preserve"> files of the node-bridge diagram for each frame by running ‘collect_all_movie.py.’ </w:t>
+      </w:r>
+      <w:r>
+        <w:t>All</w:t>
+      </w:r>
+      <w:r>
+        <w:t xml:space="preserve"> </w:t>
+      </w:r>
+      <w:r>
+        <w:t>the resulting images will be placed in a directory called ‘movie</w:t>
+      </w:r>
+      <w:r>
+        <w:t>.’</w:t>
       </w:r>
     </w:p>
     <w:p>
@@ -1413,10 +1337,34 @@
         <w:jc w:val="both"/>
       </w:pPr>
       <w:r>
-        <w:t xml:space="preserve">In ‘run_all_network_conductance.sh’ change each loop to specify the number of frames to be analyzed from each dcd. This is equal to the number of frames output by each lammps production run </w:t>
-      </w:r>
-      <w:r>
-        <w:t>(</w:t>
+        <w:t xml:space="preserve">In ‘Connectivity_Analysis.m’ change the variables </w:t>
+      </w:r>
+      <w:proofErr w:type="spellStart"/>
+      <w:r>
+        <w:t>Nequil</w:t>
+      </w:r>
+      <w:proofErr w:type="spellEnd"/>
+      <w:r>
+        <w:t xml:space="preserve">, </w:t>
+      </w:r>
+      <w:proofErr w:type="spellStart"/>
+      <w:r>
+        <w:t>Nshear</w:t>
+      </w:r>
+      <w:proofErr w:type="spellEnd"/>
+      <w:r>
+        <w:t xml:space="preserve">, and </w:t>
+      </w:r>
+      <w:proofErr w:type="spellStart"/>
+      <w:r>
+        <w:t>Nstretch</w:t>
+      </w:r>
+      <w:proofErr w:type="spellEnd"/>
+      <w:r>
+        <w:t xml:space="preserve"> to reflect the number of frames being analyzed. Change the variable timestep to match that specified in the LAMMPS input file. </w:t>
+      </w:r>
+      <w:r>
+        <w:t xml:space="preserve">In the ‘% get </w:t>
       </w:r>
       <w:proofErr w:type="spellStart"/>
       <w:r>
@@ -1424,26 +1372,40 @@
       </w:r>
       <w:proofErr w:type="spellEnd"/>
       <w:r>
-        <w:t xml:space="preserve">, shear, stretch) </w:t>
-      </w:r>
-      <w:r>
-        <w:t xml:space="preserve">divided by the -stride specified in </w:t>
-      </w:r>
-      <w:proofErr w:type="gramStart"/>
-      <w:r>
-        <w:t>the .</w:t>
-      </w:r>
-      <w:proofErr w:type="gramEnd"/>
-      <w:r>
-        <w:t>/</w:t>
-      </w:r>
-      <w:proofErr w:type="spellStart"/>
-      <w:r>
-        <w:t>catdcd</w:t>
-      </w:r>
-      <w:proofErr w:type="spellEnd"/>
-      <w:r>
-        <w:t xml:space="preserve"> command.</w:t>
+        <w:t xml:space="preserve"> data’ section, c</w:t>
+      </w:r>
+      <w:r>
+        <w:t xml:space="preserve">hange the variable </w:t>
+      </w:r>
+      <w:r>
+        <w:t xml:space="preserve">timestep and </w:t>
+      </w:r>
+      <w:proofErr w:type="spellStart"/>
+      <w:r>
+        <w:t>dumpfreq</w:t>
+      </w:r>
+      <w:proofErr w:type="spellEnd"/>
+      <w:r>
+        <w:t xml:space="preserve"> to match the equilibration run. </w:t>
+      </w:r>
+      <w:r>
+        <w:t xml:space="preserve">In the ‘% get shear data’ section, change the </w:t>
+      </w:r>
+      <w:proofErr w:type="spellStart"/>
+      <w:r>
+        <w:t>dumpfreq</w:t>
+      </w:r>
+      <w:proofErr w:type="spellEnd"/>
+      <w:r>
+        <w:t xml:space="preserve"> and timestep to match the shear run. In the ‘% get stretch data’ section, change the </w:t>
+      </w:r>
+      <w:proofErr w:type="spellStart"/>
+      <w:r>
+        <w:t>dumpfreq</w:t>
+      </w:r>
+      <w:proofErr w:type="spellEnd"/>
+      <w:r>
+        <w:t xml:space="preserve"> and timestep to match the stretch run.</w:t>
       </w:r>
     </w:p>
     <w:p>
@@ -1456,7 +1418,31 @@
         <w:jc w:val="both"/>
       </w:pPr>
       <w:r>
-        <w:t>To plot the network conductance, run the bash script ‘run_all_network_conductance.sh’.</w:t>
+        <w:t xml:space="preserve">To </w:t>
+      </w:r>
+      <w:r>
+        <w:t xml:space="preserve">run ‘Connectivity_Analysis.m’, </w:t>
+      </w:r>
+      <w:r>
+        <w:t xml:space="preserve">either </w:t>
+      </w:r>
+      <w:r>
+        <w:t xml:space="preserve">use MATLAB </w:t>
+      </w:r>
+      <w:r>
+        <w:t xml:space="preserve">or </w:t>
+      </w:r>
+      <w:r>
+        <w:t>run</w:t>
+      </w:r>
+      <w:r>
+        <w:t xml:space="preserve"> the bash script ‘run_connectivity_an</w:t>
+      </w:r>
+      <w:r>
+        <w:t>al</w:t>
+      </w:r>
+      <w:r>
+        <w:t>ysis.sh’.</w:t>
       </w:r>
     </w:p>
     <w:p>
@@ -1469,6 +1455,63 @@
         <w:jc w:val="both"/>
       </w:pPr>
       <w:r>
+        <w:t xml:space="preserve">In ‘run_all_network_conductance.sh’ change each loop to specify the number of frames to be analyzed from each dcd. This is equal to the number of frames output by each lammps production run </w:t>
+      </w:r>
+      <w:r>
+        <w:t>(</w:t>
+      </w:r>
+      <w:proofErr w:type="spellStart"/>
+      <w:r>
+        <w:t>equil</w:t>
+      </w:r>
+      <w:proofErr w:type="spellEnd"/>
+      <w:r>
+        <w:t xml:space="preserve">, shear, stretch) </w:t>
+      </w:r>
+      <w:r>
+        <w:t xml:space="preserve">divided by the -stride specified in </w:t>
+      </w:r>
+      <w:proofErr w:type="gramStart"/>
+      <w:r>
+        <w:t>the .</w:t>
+      </w:r>
+      <w:proofErr w:type="gramEnd"/>
+      <w:r>
+        <w:t>/</w:t>
+      </w:r>
+      <w:proofErr w:type="spellStart"/>
+      <w:r>
+        <w:t>catdcd</w:t>
+      </w:r>
+      <w:proofErr w:type="spellEnd"/>
+      <w:r>
+        <w:t xml:space="preserve"> command.</w:t>
+      </w:r>
+    </w:p>
+    <w:p>
+      <w:pPr>
+        <w:pStyle w:val="ListParagraph"/>
+        <w:numPr>
+          <w:ilvl w:val="0"/>
+          <w:numId w:val="8"/>
+        </w:numPr>
+        <w:jc w:val="both"/>
+      </w:pPr>
+      <w:r>
+        <w:t>To plot the network conductance, run the bash script ‘run_all_network_conductance.sh’.</w:t>
+      </w:r>
+    </w:p>
+    <w:p>
+      <w:pPr>
+        <w:pStyle w:val="ListParagraph"/>
+        <w:numPr>
+          <w:ilvl w:val="0"/>
+          <w:numId w:val="8"/>
+        </w:numPr>
+        <w:jc w:val="both"/>
+      </w:pPr>
+      <w:r>
+        <w:lastRenderedPageBreak/>
         <w:t xml:space="preserve">To conduct a </w:t>
       </w:r>
       <w:r>
@@ -1820,7 +1863,14 @@
           <w:b/>
           <w:bCs/>
         </w:rPr>
-        <w:t>anal_full_process_single_seed.sh</w:t>
+        <w:t>individual_frame_coordinates</w:t>
+      </w:r>
+      <w:r>
+        <w:rPr>
+          <w:b/>
+          <w:bCs/>
+        </w:rPr>
+        <w:t>.sh</w:t>
       </w:r>
       <w:r>
         <w:t xml:space="preserve"> – Bash script that runs executable </w:t>
@@ -1831,7 +1881,7 @@
       </w:r>
       <w:proofErr w:type="spellEnd"/>
       <w:r>
-        <w:t xml:space="preserve">, </w:t>
+        <w:t xml:space="preserve"> and </w:t>
       </w:r>
       <w:proofErr w:type="spellStart"/>
       <w:r>
@@ -1839,7 +1889,26 @@
       </w:r>
       <w:proofErr w:type="spellEnd"/>
       <w:r>
-        <w:t xml:space="preserve">, and then runs </w:t>
+        <w:t xml:space="preserve"> to generate an individual directory for each frame of the equilibration (</w:t>
+      </w:r>
+      <w:proofErr w:type="spellStart"/>
+      <w:r>
+        <w:t>equil</w:t>
+      </w:r>
+      <w:proofErr w:type="spellEnd"/>
+      <w:r>
+        <w:t xml:space="preserve">), shear, and stretch simulation runs. Each directory will have a snapshot </w:t>
+      </w:r>
+      <w:proofErr w:type="spellStart"/>
+      <w:r>
+        <w:t>pdb</w:t>
+      </w:r>
+      <w:proofErr w:type="spellEnd"/>
+      <w:r>
+        <w:t xml:space="preserve"> file corresponding to that frame called ‘coord.pdb’</w:t>
+      </w:r>
+      <w:r>
+        <w:t xml:space="preserve"> which is generated by running </w:t>
       </w:r>
       <w:proofErr w:type="spellStart"/>
       <w:r>
@@ -1847,7 +1916,36 @@
       </w:r>
       <w:proofErr w:type="spellEnd"/>
       <w:r>
-        <w:t xml:space="preserve">, network_noprint.py, and </w:t>
+        <w:t xml:space="preserve"> in each directory</w:t>
+      </w:r>
+      <w:r>
+        <w:t>.</w:t>
+      </w:r>
+    </w:p>
+    <w:p>
+      <w:pPr>
+        <w:jc w:val="both"/>
+      </w:pPr>
+    </w:p>
+    <w:p>
+      <w:pPr>
+        <w:jc w:val="both"/>
+      </w:pPr>
+      <w:proofErr w:type="gramStart"/>
+      <w:r>
+        <w:rPr>
+          <w:b/>
+          <w:bCs/>
+        </w:rPr>
+        <w:lastRenderedPageBreak/>
+        <w:t xml:space="preserve">individual_frame_network_analysis.sh </w:t>
+      </w:r>
+      <w:r>
+        <w:t xml:space="preserve"> -</w:t>
+      </w:r>
+      <w:proofErr w:type="gramEnd"/>
+      <w:r>
+        <w:t xml:space="preserve"> Bash script that runs network_noprint.py and </w:t>
       </w:r>
       <w:proofErr w:type="spellStart"/>
       <w:r>
@@ -1855,31 +1953,7 @@
       </w:r>
       <w:proofErr w:type="spellEnd"/>
       <w:r>
-        <w:t xml:space="preserve"> in each of the directories </w:t>
-      </w:r>
-      <w:proofErr w:type="spellStart"/>
-      <w:r>
-        <w:t>equil_evolve</w:t>
-      </w:r>
-      <w:proofErr w:type="spellEnd"/>
-      <w:r>
-        <w:t xml:space="preserve">_*, </w:t>
-      </w:r>
-      <w:proofErr w:type="spellStart"/>
-      <w:r>
-        <w:t>shear_evolve</w:t>
-      </w:r>
-      <w:proofErr w:type="spellEnd"/>
-      <w:r>
-        <w:t xml:space="preserve">_*, and </w:t>
-      </w:r>
-      <w:proofErr w:type="spellStart"/>
-      <w:r>
-        <w:t>stretch_evolve</w:t>
-      </w:r>
-      <w:proofErr w:type="spellEnd"/>
-      <w:r>
-        <w:t>_*.</w:t>
+        <w:t xml:space="preserve"> in each directory.</w:t>
       </w:r>
     </w:p>
     <w:p>

</xml_diff>

<commit_message>
Typo Correction in instructions
</commit_message>
<xml_diff>
--- a/DPD-Silk-Analysis-Package-Instructions.docx
+++ b/DPD-Silk-Analysis-Package-Instructions.docx
@@ -19,23 +19,7 @@
         <w:t xml:space="preserve"> Full citations for these works can be found below.</w:t>
       </w:r>
       <w:r>
-        <w:t xml:space="preserve"> This repository is managed by Sinan </w:t>
-      </w:r>
-      <w:proofErr w:type="spellStart"/>
-      <w:r>
-        <w:t>Keten’s</w:t>
-      </w:r>
-      <w:proofErr w:type="spellEnd"/>
-      <w:r>
-        <w:t xml:space="preserve"> Computational </w:t>
-      </w:r>
-      <w:proofErr w:type="spellStart"/>
-      <w:r>
-        <w:t>Nanodynamics</w:t>
-      </w:r>
-      <w:proofErr w:type="spellEnd"/>
-      <w:r>
-        <w:t xml:space="preserve"> Laboratory at Northwestern University.</w:t>
+        <w:t xml:space="preserve"> This repository is managed by Sinan Keten’s Computational Nanodynamics Laboratory at Northwestern University.</w:t>
       </w:r>
     </w:p>
     <w:p>
@@ -57,23 +41,7 @@
           <w:color w:val="222222"/>
           <w:shd w:val="clear" w:color="auto" w:fill="FFFFFF"/>
         </w:rPr>
-        <w:t xml:space="preserve">Lin, S., Ryu, S., </w:t>
-      </w:r>
-      <w:proofErr w:type="spellStart"/>
-      <w:r>
-        <w:rPr>
-          <w:color w:val="222222"/>
-          <w:shd w:val="clear" w:color="auto" w:fill="FFFFFF"/>
-        </w:rPr>
-        <w:t>Tokareva</w:t>
-      </w:r>
-      <w:proofErr w:type="spellEnd"/>
-      <w:r>
-        <w:rPr>
-          <w:color w:val="222222"/>
-          <w:shd w:val="clear" w:color="auto" w:fill="FFFFFF"/>
-        </w:rPr>
-        <w:t>, O. </w:t>
+        <w:t>Lin, S., Ryu, S., Tokareva, O. </w:t>
       </w:r>
       <w:r>
         <w:rPr>
@@ -89,23 +57,7 @@
           <w:color w:val="222222"/>
           <w:shd w:val="clear" w:color="auto" w:fill="FFFFFF"/>
         </w:rPr>
-        <w:t xml:space="preserve"> Predictive modelling-based design and experiments for synthesis and spinning of bioinspired silk </w:t>
-      </w:r>
-      <w:proofErr w:type="spellStart"/>
-      <w:r>
-        <w:rPr>
-          <w:color w:val="222222"/>
-          <w:shd w:val="clear" w:color="auto" w:fill="FFFFFF"/>
-        </w:rPr>
-        <w:t>fibres</w:t>
-      </w:r>
-      <w:proofErr w:type="spellEnd"/>
-      <w:r>
-        <w:rPr>
-          <w:color w:val="222222"/>
-          <w:shd w:val="clear" w:color="auto" w:fill="FFFFFF"/>
-        </w:rPr>
-        <w:t>. </w:t>
+        <w:t> Predictive modelling-based design and experiments for synthesis and spinning of bioinspired silk fibres. </w:t>
       </w:r>
       <w:r>
         <w:rPr>
@@ -114,19 +66,8 @@
           <w:color w:val="222222"/>
           <w:shd w:val="clear" w:color="auto" w:fill="FFFFFF"/>
         </w:rPr>
-        <w:t xml:space="preserve">Nat </w:t>
-      </w:r>
-      <w:proofErr w:type="spellStart"/>
-      <w:r>
-        <w:rPr>
-          <w:i/>
-          <w:iCs/>
-          <w:color w:val="222222"/>
-          <w:shd w:val="clear" w:color="auto" w:fill="FFFFFF"/>
-        </w:rPr>
-        <w:t>Commun</w:t>
-      </w:r>
-      <w:proofErr w:type="spellEnd"/>
+        <w:t>Nat Commun</w:t>
+      </w:r>
       <w:r>
         <w:rPr>
           <w:color w:val="222222"/>
@@ -174,35 +115,7 @@
         <w:rPr>
           <w:color w:val="000000"/>
         </w:rPr>
-        <w:t>Nae-</w:t>
-      </w:r>
-      <w:proofErr w:type="spellStart"/>
-      <w:r>
-        <w:rPr>
-          <w:color w:val="000000"/>
-        </w:rPr>
-        <w:t>Gyune</w:t>
-      </w:r>
-      <w:proofErr w:type="spellEnd"/>
-      <w:r>
-        <w:rPr>
-          <w:color w:val="000000"/>
-        </w:rPr>
-        <w:t xml:space="preserve"> Rim, Erin G. Roberts, </w:t>
-      </w:r>
-      <w:proofErr w:type="spellStart"/>
-      <w:r>
-        <w:rPr>
-          <w:color w:val="000000"/>
-        </w:rPr>
-        <w:t>Davoud</w:t>
-      </w:r>
-      <w:proofErr w:type="spellEnd"/>
-      <w:r>
-        <w:rPr>
-          <w:color w:val="000000"/>
-        </w:rPr>
-        <w:t xml:space="preserve"> Ebrahimi</w:t>
+        <w:t>Nae-Gyune Rim, Erin G. Roberts, Davoud Ebrahimi</w:t>
       </w:r>
       <w:r>
         <w:rPr>
@@ -305,11 +218,9 @@
       <w:r>
         <w:t>“</w:t>
       </w:r>
-      <w:proofErr w:type="spellStart"/>
       <w:r>
         <w:t>Generate_Configuration.m</w:t>
       </w:r>
-      <w:proofErr w:type="spellEnd"/>
       <w:r>
         <w:t>”</w:t>
       </w:r>
@@ -344,40 +255,33 @@
       <w:r>
         <w:t>“</w:t>
       </w:r>
-      <w:proofErr w:type="spellStart"/>
+      <w:r>
+        <w:t>network_noprint,</w:t>
+      </w:r>
+      <w:r>
+        <w:t>”</w:t>
+      </w:r>
+      <w:r>
+        <w:t xml:space="preserve"> made available in supplementary information of Rim et al. was replaced with </w:t>
+      </w:r>
+      <w:r>
+        <w:t>“</w:t>
+      </w:r>
+      <w:r>
+        <w:t>network_noprint.py.</w:t>
+      </w:r>
+      <w:r>
+        <w:t>”</w:t>
+      </w:r>
+      <w:r>
+        <w:t xml:space="preserve"> This script was written as a direct replacement after running into errors using the original </w:t>
+      </w:r>
+      <w:r>
+        <w:t>“</w:t>
+      </w:r>
       <w:r>
         <w:t>network_noprint</w:t>
       </w:r>
-      <w:proofErr w:type="spellEnd"/>
-      <w:r>
-        <w:t>,</w:t>
-      </w:r>
-      <w:r>
-        <w:t>”</w:t>
-      </w:r>
-      <w:r>
-        <w:t xml:space="preserve"> made available in supplementary information of Rim et al. was replaced with </w:t>
-      </w:r>
-      <w:r>
-        <w:t>“</w:t>
-      </w:r>
-      <w:r>
-        <w:t>network_noprint.py.</w:t>
-      </w:r>
-      <w:r>
-        <w:t>”</w:t>
-      </w:r>
-      <w:r>
-        <w:t xml:space="preserve"> This script was written as a direct replacement after running into errors using the original </w:t>
-      </w:r>
-      <w:r>
-        <w:t>“</w:t>
-      </w:r>
-      <w:proofErr w:type="spellStart"/>
-      <w:r>
-        <w:t>network_noprint</w:t>
-      </w:r>
-      <w:proofErr w:type="spellEnd"/>
       <w:r>
         <w:t>”</w:t>
       </w:r>
@@ -430,15 +334,7 @@
         <w:t>th</w:t>
       </w:r>
       <w:r>
-        <w:t xml:space="preserve">, </w:t>
-      </w:r>
-      <w:proofErr w:type="gramStart"/>
-      <w:r>
-        <w:t>2016</w:t>
-      </w:r>
-      <w:proofErr w:type="gramEnd"/>
-      <w:r>
-        <w:t xml:space="preserve"> version.</w:t>
+        <w:t>, 2016 version.</w:t>
       </w:r>
     </w:p>
     <w:p>
@@ -506,23 +402,7 @@
     <w:p>
       <w:r>
         <w:lastRenderedPageBreak/>
-        <w:t xml:space="preserve">Download the LAMMPS </w:t>
-      </w:r>
-      <w:proofErr w:type="spellStart"/>
-      <w:r>
-        <w:t>tarball</w:t>
-      </w:r>
-      <w:proofErr w:type="spellEnd"/>
-      <w:r>
-        <w:t xml:space="preserve"> for the version released on November 17, </w:t>
-      </w:r>
-      <w:proofErr w:type="gramStart"/>
-      <w:r>
-        <w:t>2016</w:t>
-      </w:r>
-      <w:proofErr w:type="gramEnd"/>
-      <w:r>
-        <w:t xml:space="preserve"> from the LAMMPS website (</w:t>
+        <w:t>Download the LAMMPS tarball for the version released on November 17, 2016 from the LAMMPS website (</w:t>
       </w:r>
       <w:hyperlink r:id="rId7" w:history="1">
         <w:r>
@@ -533,27 +413,14 @@
         </w:r>
       </w:hyperlink>
       <w:r>
-        <w:t>). Expand the archive in an appropriate location for your new project. Navigate into the directory “lammps-17Nov2016/src” and overwrite “pair_soft.cpp” using the “pair_soft_modified.cpp” filed provided in the directory “DPD-Silk-Analysis-Package/</w:t>
-      </w:r>
-      <w:proofErr w:type="spellStart"/>
-      <w:r>
-        <w:t>Run_Simulation</w:t>
-      </w:r>
-      <w:proofErr w:type="spellEnd"/>
-      <w:r>
-        <w:t xml:space="preserve">.” </w:t>
+        <w:t xml:space="preserve">). Expand the archive in an appropriate location for your new project. Navigate into the directory “lammps-17Nov2016/src” and overwrite “pair_soft.cpp” using the “pair_soft_modified.cpp” filed provided in the directory “DPD-Silk-Analysis-Package/Run_Simulation.” </w:t>
       </w:r>
       <w:r>
         <w:t xml:space="preserve">Compile LAMMPS </w:t>
       </w:r>
       <w:r>
-        <w:t xml:space="preserve">using make instructions rather than </w:t>
-      </w:r>
-      <w:proofErr w:type="spellStart"/>
-      <w:r>
-        <w:t>cmake</w:t>
-      </w:r>
-      <w:proofErr w:type="spellEnd"/>
+        <w:t>using make instructions rather than cmake</w:t>
+      </w:r>
       <w:r>
         <w:t xml:space="preserve"> (</w:t>
       </w:r>
@@ -567,15 +434,7 @@
         <w:t xml:space="preserve"> Note that </w:t>
       </w:r>
       <w:r>
-        <w:t xml:space="preserve">the </w:t>
-      </w:r>
-      <w:proofErr w:type="spellStart"/>
-      <w:r>
-        <w:t>mpi</w:t>
-      </w:r>
-      <w:proofErr w:type="spellEnd"/>
-      <w:r>
-        <w:t xml:space="preserve"> software package </w:t>
+        <w:t xml:space="preserve">the mpi software package </w:t>
       </w:r>
       <w:r>
         <w:t xml:space="preserve">is necessary to compile </w:t>
@@ -583,13 +442,8 @@
       <w:r>
         <w:t>“</w:t>
       </w:r>
-      <w:proofErr w:type="spellStart"/>
-      <w:r>
-        <w:t>lmp_mpi</w:t>
-      </w:r>
-      <w:proofErr w:type="spellEnd"/>
-      <w:r>
-        <w:t>.</w:t>
+      <w:r>
+        <w:t>lmp_mpi.</w:t>
       </w:r>
       <w:r>
         <w:t>”</w:t>
@@ -702,26 +556,10 @@
         <w:t xml:space="preserve">Generate initial configurations </w:t>
       </w:r>
       <w:r>
-        <w:t xml:space="preserve">of randomly distributed peptide chains in a water box in the form of </w:t>
-      </w:r>
-      <w:proofErr w:type="gramStart"/>
-      <w:r>
-        <w:t>“.psf</w:t>
-      </w:r>
-      <w:proofErr w:type="gramEnd"/>
-      <w:r>
-        <w:t xml:space="preserve">” and LAMMPS “.data” </w:t>
-      </w:r>
-      <w:r>
-        <w:t>using “</w:t>
-      </w:r>
-      <w:proofErr w:type="spellStart"/>
-      <w:r>
-        <w:t>Generate_Configuration_Sticky.m</w:t>
-      </w:r>
-      <w:proofErr w:type="spellEnd"/>
-      <w:r>
-        <w:t xml:space="preserve">”. </w:t>
+        <w:t xml:space="preserve">of randomly distributed peptide chains in a water box in the form of “.psf” and LAMMPS “.data” </w:t>
+      </w:r>
+      <w:r>
+        <w:t xml:space="preserve">using “Generate_Configuration_Sticky.m”. </w:t>
       </w:r>
       <w:r>
         <w:t>See file description for more details.</w:t>
@@ -753,23 +591,7 @@
         <w:t xml:space="preserve">In the file submit.sh, </w:t>
       </w:r>
       <w:r>
-        <w:t xml:space="preserve">change the variable </w:t>
-      </w:r>
-      <w:proofErr w:type="spellStart"/>
-      <w:r>
-        <w:t>lmp</w:t>
-      </w:r>
-      <w:proofErr w:type="spellEnd"/>
-      <w:r>
-        <w:t xml:space="preserve"> to the path to your compiled lammps executable. Change the </w:t>
-      </w:r>
-      <w:proofErr w:type="spellStart"/>
-      <w:r>
-        <w:t>mpirun</w:t>
-      </w:r>
-      <w:proofErr w:type="spellEnd"/>
-      <w:r>
-        <w:t xml:space="preserve"> command as necessary to specify number of processors (-np) and name of lammps log file (-log). Change or remove the options specified in lines beginning with #SBATCH as necessary. Current #SBATCH options are compatible with Northwestern Quest Computing Cluster (</w:t>
+        <w:t>change the variable lmp to the path to your compiled lammps executable. Change the mpirun command as necessary to specify number of processors (-np) and name of lammps log file (-log). Change or remove the options specified in lines beginning with #SBATCH as necessary. Current #SBATCH options are compatible with Northwestern Quest Computing Cluster (</w:t>
       </w:r>
       <w:hyperlink r:id="rId10" w:history="1">
         <w:r>
@@ -826,15 +648,7 @@
         <w:t>VMD</w:t>
       </w:r>
       <w:r>
-        <w:t xml:space="preserve"> and run the command ‘source </w:t>
-      </w:r>
-      <w:proofErr w:type="spellStart"/>
-      <w:r>
-        <w:t>view.vmd</w:t>
-      </w:r>
-      <w:proofErr w:type="spellEnd"/>
-      <w:r>
-        <w:t>’ to generate a visual</w:t>
+        <w:t xml:space="preserve"> and run the command ‘source view.vmd’ to generate a visual</w:t>
       </w:r>
       <w:r>
         <w:t>ly</w:t>
@@ -875,15 +689,7 @@
         <w:t xml:space="preserve"> </w:t>
       </w:r>
       <w:r>
-        <w:t>‘DPD-Silk-Analysis-Package/</w:t>
-      </w:r>
-      <w:proofErr w:type="spellStart"/>
-      <w:r>
-        <w:t>Simulation_Analysis</w:t>
-      </w:r>
-      <w:proofErr w:type="spellEnd"/>
-      <w:r>
-        <w:t xml:space="preserve">” </w:t>
+        <w:t xml:space="preserve">‘DPD-Silk-Analysis-Package/Simulation_Analysis” </w:t>
       </w:r>
       <w:r>
         <w:t xml:space="preserve">(equil_11111.dcd, </w:t>
@@ -924,21 +730,8 @@
         <w:jc w:val="both"/>
       </w:pPr>
       <w:r>
-        <w:t>Copy the psf file without water (the file with the “</w:t>
-      </w:r>
-      <w:proofErr w:type="spellStart"/>
-      <w:r>
-        <w:t>protein_only.psf</w:t>
-      </w:r>
-      <w:proofErr w:type="spellEnd"/>
-      <w:r>
-        <w:t xml:space="preserve">” extension) as </w:t>
-      </w:r>
-      <w:proofErr w:type="spellStart"/>
-      <w:r>
-        <w:t>ref.psf</w:t>
-      </w:r>
-      <w:proofErr w:type="spellEnd"/>
+        <w:t>Copy the psf file without water (the file with the “protein_only.psf” extension) as ref.psf</w:t>
+      </w:r>
       <w:r>
         <w:t xml:space="preserve"> into this directory</w:t>
       </w:r>
@@ -959,13 +752,8 @@
         <w:jc w:val="both"/>
       </w:pPr>
       <w:r>
-        <w:t xml:space="preserve">Copy the LAMMPS data file as </w:t>
-      </w:r>
-      <w:proofErr w:type="spellStart"/>
-      <w:r>
-        <w:t>ref.data</w:t>
-      </w:r>
-      <w:proofErr w:type="spellEnd"/>
+        <w:t>Copy the LAMMPS data file as ref.data</w:t>
+      </w:r>
       <w:r>
         <w:t xml:space="preserve"> into this directory</w:t>
       </w:r>
@@ -983,37 +771,19 @@
         <w:jc w:val="both"/>
       </w:pPr>
       <w:r>
-        <w:t xml:space="preserve">Open VMD and run the </w:t>
-      </w:r>
-      <w:proofErr w:type="spellStart"/>
-      <w:r>
-        <w:t>tcl</w:t>
-      </w:r>
-      <w:proofErr w:type="spellEnd"/>
-      <w:r>
-        <w:t xml:space="preserve"> script </w:t>
+        <w:t xml:space="preserve">Open VMD and run the tcl script </w:t>
       </w:r>
       <w:r>
         <w:t>“</w:t>
       </w:r>
-      <w:proofErr w:type="spellStart"/>
       <w:r>
         <w:t>make_refpdb.tcl</w:t>
       </w:r>
-      <w:proofErr w:type="spellEnd"/>
       <w:r>
         <w:t>”</w:t>
       </w:r>
       <w:r>
-        <w:t xml:space="preserve"> using the command ‘source </w:t>
-      </w:r>
-      <w:proofErr w:type="spellStart"/>
-      <w:r>
-        <w:t>make_refpdb.tcl</w:t>
-      </w:r>
-      <w:proofErr w:type="spellEnd"/>
-      <w:r>
-        <w:t>’.</w:t>
+        <w:t xml:space="preserve"> using the command ‘source make_refpdb.tcl’.</w:t>
       </w:r>
       <w:r>
         <w:t xml:space="preserve"> This will write a file called ref.pdb, which will be used in the following analysis scripts.</w:t>
@@ -1052,69 +822,13 @@
         <w:t xml:space="preserve">specify the number of frames to be analyzed from each dcd. This is equal to the number of frames output by each lammps production run </w:t>
       </w:r>
       <w:r>
-        <w:t>(</w:t>
-      </w:r>
-      <w:proofErr w:type="spellStart"/>
-      <w:r>
-        <w:t>equil</w:t>
-      </w:r>
-      <w:proofErr w:type="spellEnd"/>
-      <w:r>
-        <w:t xml:space="preserve">, shear, stretch) </w:t>
-      </w:r>
-      <w:r>
-        <w:t xml:space="preserve">divided by the -stride specified in </w:t>
-      </w:r>
-      <w:proofErr w:type="gramStart"/>
-      <w:r>
-        <w:t>the .</w:t>
-      </w:r>
-      <w:proofErr w:type="gramEnd"/>
-      <w:r>
-        <w:t>/</w:t>
-      </w:r>
-      <w:proofErr w:type="spellStart"/>
-      <w:r>
-        <w:t>catdcd</w:t>
-      </w:r>
-      <w:proofErr w:type="spellEnd"/>
-      <w:r>
-        <w:t xml:space="preserve"> command. </w:t>
-      </w:r>
-      <w:r>
-        <w:t xml:space="preserve">Change the variables </w:t>
-      </w:r>
-      <w:proofErr w:type="spellStart"/>
-      <w:r>
-        <w:t>Nequil_shot</w:t>
-      </w:r>
-      <w:proofErr w:type="spellEnd"/>
-      <w:r>
-        <w:t xml:space="preserve">, </w:t>
-      </w:r>
-      <w:proofErr w:type="spellStart"/>
-      <w:r>
-        <w:t>Nshear_shot</w:t>
-      </w:r>
-      <w:proofErr w:type="spellEnd"/>
-      <w:r>
-        <w:t xml:space="preserve">, and </w:t>
-      </w:r>
-      <w:proofErr w:type="spellStart"/>
-      <w:r>
-        <w:t>Nstretch_shot</w:t>
-      </w:r>
-      <w:proofErr w:type="spellEnd"/>
-      <w:r>
-        <w:t xml:space="preserve"> in “</w:t>
-      </w:r>
-      <w:proofErr w:type="spellStart"/>
-      <w:r>
-        <w:t>separate_coordinate_single.m</w:t>
-      </w:r>
-      <w:proofErr w:type="spellEnd"/>
-      <w:r>
-        <w:t xml:space="preserve">” to match the number of frames to be analyzed. </w:t>
+        <w:t xml:space="preserve">(equil, shear, stretch) </w:t>
+      </w:r>
+      <w:r>
+        <w:t xml:space="preserve">divided by the -stride specified in the ./catdcd command. </w:t>
+      </w:r>
+      <w:r>
+        <w:t xml:space="preserve">Change the variables Nequil_shot, Nshear_shot, and Nstretch_shot in “separate_coordinate_single.m” to match the number of frames to be analyzed. </w:t>
       </w:r>
       <w:r>
         <w:t xml:space="preserve">Update the names of each dcd file to reflect the </w:t>
@@ -1135,31 +849,7 @@
         <w:t xml:space="preserve">Run the bash script: ‘individual_frame_coordinates.sh’. </w:t>
       </w:r>
       <w:r>
-        <w:t>In the first three lines (starting with “</w:t>
-      </w:r>
-      <w:proofErr w:type="spellStart"/>
-      <w:r>
-        <w:t>catdcd</w:t>
-      </w:r>
-      <w:proofErr w:type="spellEnd"/>
-      <w:r>
-        <w:t>”) from the configurations saved as “dcd” file, -stride 2 means that every other frame is saved into “</w:t>
-      </w:r>
-      <w:proofErr w:type="spellStart"/>
-      <w:r>
-        <w:t>pdb</w:t>
-      </w:r>
-      <w:proofErr w:type="spellEnd"/>
-      <w:r>
-        <w:t>” format as coord.pdb for further analysis. For instance, if there are 14 configurations generated in the equilibrium part of the example, 7 configurations will be saved in the “</w:t>
-      </w:r>
-      <w:proofErr w:type="spellStart"/>
-      <w:r>
-        <w:t>pdb</w:t>
-      </w:r>
-      <w:proofErr w:type="spellEnd"/>
-      <w:r>
-        <w:t>” format and analyzed inside the first loop.</w:t>
+        <w:t>In the first three lines (starting with “catdcd”) from the configurations saved as “dcd” file, -stride 2 means that every other frame is saved into “pdb” format as coord.pdb for further analysis. For instance, if there are 14 configurations generated in the equilibrium part of the example, 7 configurations will be saved in the “pdb” format and analyzed inside the first loop.</w:t>
       </w:r>
     </w:p>
     <w:p>
@@ -1171,23 +861,7 @@
         </w:numPr>
       </w:pPr>
       <w:r>
-        <w:t>In ‘</w:t>
-      </w:r>
-      <w:proofErr w:type="spellStart"/>
-      <w:r>
-        <w:t>get_connectivity.m</w:t>
-      </w:r>
-      <w:proofErr w:type="spellEnd"/>
-      <w:r>
-        <w:t xml:space="preserve">’ change </w:t>
-      </w:r>
-      <w:proofErr w:type="spellStart"/>
-      <w:r>
-        <w:t>MAX_peptide_repeat</w:t>
-      </w:r>
-      <w:proofErr w:type="spellEnd"/>
-      <w:r>
-        <w:t xml:space="preserve"> such that it is greater than the maximum number of peptide repeats. </w:t>
+        <w:t xml:space="preserve">In ‘get_connectivity.m’ change MAX_peptide_repeat such that it is greater than the maximum number of peptide repeats. </w:t>
       </w:r>
     </w:p>
     <w:p>
@@ -1199,13 +873,7 @@
         </w:numPr>
       </w:pPr>
       <w:r>
-        <w:t xml:space="preserve">In ‘individual_frame_network_analysis.sh’ </w:t>
-      </w:r>
-      <w:r>
-        <w:t>change each loop to specify the number of frames to be analyzed from each dcd</w:t>
-      </w:r>
-      <w:r>
-        <w:t xml:space="preserve"> as was done for ‘individual_frame_coordinates.sh’.</w:t>
+        <w:t>In ‘individual_frame_network_analysis.sh’ change each loop to specify the number of frames to be analyzed from each dcd as was done for ‘individual_frame_coordinates.sh’.</w:t>
       </w:r>
     </w:p>
     <w:p>
@@ -1248,34 +916,10 @@
         <w:t xml:space="preserve">change each loop to specify the number of frames to be analyzed from each dcd. This is equal to the number of frames output by each lammps production run </w:t>
       </w:r>
       <w:r>
-        <w:t>(</w:t>
-      </w:r>
-      <w:proofErr w:type="spellStart"/>
-      <w:r>
-        <w:t>equil</w:t>
-      </w:r>
-      <w:proofErr w:type="spellEnd"/>
-      <w:r>
-        <w:t xml:space="preserve">, shear, stretch) </w:t>
-      </w:r>
-      <w:r>
-        <w:t xml:space="preserve">divided by the -stride specified in </w:t>
-      </w:r>
-      <w:proofErr w:type="gramStart"/>
-      <w:r>
-        <w:t>the .</w:t>
-      </w:r>
-      <w:proofErr w:type="gramEnd"/>
-      <w:r>
-        <w:t>/</w:t>
-      </w:r>
-      <w:proofErr w:type="spellStart"/>
-      <w:r>
-        <w:t>catdcd</w:t>
-      </w:r>
-      <w:proofErr w:type="spellEnd"/>
-      <w:r>
-        <w:t xml:space="preserve"> command.</w:t>
+        <w:t xml:space="preserve">(equil, shear, stretch) </w:t>
+      </w:r>
+      <w:r>
+        <w:t>divided by the -stride specified in the ./catdcd command.</w:t>
       </w:r>
     </w:p>
     <w:p>
@@ -1304,15 +948,7 @@
         <w:jc w:val="both"/>
       </w:pPr>
       <w:r>
-        <w:t>Generate .</w:t>
-      </w:r>
-      <w:proofErr w:type="spellStart"/>
-      <w:r>
-        <w:t>png</w:t>
-      </w:r>
-      <w:proofErr w:type="spellEnd"/>
-      <w:r>
-        <w:t xml:space="preserve"> files of the node-bridge diagram for each frame by running ‘collect_all_movie.py.’ </w:t>
+        <w:t xml:space="preserve">Generate .png files of the node-bridge diagram for each frame by running ‘collect_all_movie.py.’ </w:t>
       </w:r>
       <w:r>
         <w:t>All</w:t>
@@ -1337,42 +973,10 @@
         <w:jc w:val="both"/>
       </w:pPr>
       <w:r>
-        <w:t xml:space="preserve">In ‘Connectivity_Analysis.m’ change the variables </w:t>
-      </w:r>
-      <w:proofErr w:type="spellStart"/>
-      <w:r>
-        <w:t>Nequil</w:t>
-      </w:r>
-      <w:proofErr w:type="spellEnd"/>
-      <w:r>
-        <w:t xml:space="preserve">, </w:t>
-      </w:r>
-      <w:proofErr w:type="spellStart"/>
-      <w:r>
-        <w:t>Nshear</w:t>
-      </w:r>
-      <w:proofErr w:type="spellEnd"/>
-      <w:r>
-        <w:t xml:space="preserve">, and </w:t>
-      </w:r>
-      <w:proofErr w:type="spellStart"/>
-      <w:r>
-        <w:t>Nstretch</w:t>
-      </w:r>
-      <w:proofErr w:type="spellEnd"/>
-      <w:r>
-        <w:t xml:space="preserve"> to reflect the number of frames being analyzed. Change the variable timestep to match that specified in the LAMMPS input file. </w:t>
-      </w:r>
-      <w:r>
-        <w:t xml:space="preserve">In the ‘% get </w:t>
-      </w:r>
-      <w:proofErr w:type="spellStart"/>
-      <w:r>
-        <w:t>equil</w:t>
-      </w:r>
-      <w:proofErr w:type="spellEnd"/>
-      <w:r>
-        <w:t xml:space="preserve"> data’ section, c</w:t>
+        <w:t xml:space="preserve">In ‘Connectivity_Analysis.m’ change the variables Nequil, Nshear, and Nstretch to reflect the number of frames being analyzed. Change the variable timestep to match that specified in the LAMMPS input file. </w:t>
+      </w:r>
+      <w:r>
+        <w:t>In the ‘% get equil data’ section, c</w:t>
       </w:r>
       <w:r>
         <w:t xml:space="preserve">hange the variable </w:t>
@@ -1380,32 +984,11 @@
       <w:r>
         <w:t xml:space="preserve">timestep and </w:t>
       </w:r>
-      <w:proofErr w:type="spellStart"/>
-      <w:r>
-        <w:t>dumpfreq</w:t>
-      </w:r>
-      <w:proofErr w:type="spellEnd"/>
-      <w:r>
-        <w:t xml:space="preserve"> to match the equilibration run. </w:t>
-      </w:r>
-      <w:r>
-        <w:t xml:space="preserve">In the ‘% get shear data’ section, change the </w:t>
-      </w:r>
-      <w:proofErr w:type="spellStart"/>
-      <w:r>
-        <w:t>dumpfreq</w:t>
-      </w:r>
-      <w:proofErr w:type="spellEnd"/>
-      <w:r>
-        <w:t xml:space="preserve"> and timestep to match the shear run. In the ‘% get stretch data’ section, change the </w:t>
-      </w:r>
-      <w:proofErr w:type="spellStart"/>
-      <w:r>
-        <w:t>dumpfreq</w:t>
-      </w:r>
-      <w:proofErr w:type="spellEnd"/>
-      <w:r>
-        <w:t xml:space="preserve"> and timestep to match the stretch run.</w:t>
+      <w:r>
+        <w:t xml:space="preserve">dumpfreq to match the equilibration run. </w:t>
+      </w:r>
+      <w:r>
+        <w:t>In the ‘% get shear data’ section, change the dumpfreq and timestep to match the shear run. In the ‘% get stretch data’ section, change the dumpfreq and timestep to match the stretch run.</w:t>
       </w:r>
     </w:p>
     <w:p>
@@ -1458,34 +1041,10 @@
         <w:t xml:space="preserve">In ‘run_all_network_conductance.sh’ change each loop to specify the number of frames to be analyzed from each dcd. This is equal to the number of frames output by each lammps production run </w:t>
       </w:r>
       <w:r>
-        <w:t>(</w:t>
-      </w:r>
-      <w:proofErr w:type="spellStart"/>
-      <w:r>
-        <w:t>equil</w:t>
-      </w:r>
-      <w:proofErr w:type="spellEnd"/>
-      <w:r>
-        <w:t xml:space="preserve">, shear, stretch) </w:t>
-      </w:r>
-      <w:r>
-        <w:t xml:space="preserve">divided by the -stride specified in </w:t>
-      </w:r>
-      <w:proofErr w:type="gramStart"/>
-      <w:r>
-        <w:t>the .</w:t>
-      </w:r>
-      <w:proofErr w:type="gramEnd"/>
-      <w:r>
-        <w:t>/</w:t>
-      </w:r>
-      <w:proofErr w:type="spellStart"/>
-      <w:r>
-        <w:t>catdcd</w:t>
-      </w:r>
-      <w:proofErr w:type="spellEnd"/>
-      <w:r>
-        <w:t xml:space="preserve"> command.</w:t>
+        <w:t xml:space="preserve">(equil, shear, stretch) </w:t>
+      </w:r>
+      <w:r>
+        <w:t>divided by the -stride specified in the ./catdcd command.</w:t>
       </w:r>
     </w:p>
     <w:p>
@@ -1571,54 +1130,54 @@
           <w:b/>
           <w:bCs/>
         </w:rPr>
-        <w:t>Generate_Configuration_</w:t>
-      </w:r>
-      <w:proofErr w:type="gramStart"/>
+        <w:t>Generate_Configuration_Sticky.m</w:t>
+      </w:r>
+      <w:r>
+        <w:t xml:space="preserve">  - </w:t>
+      </w:r>
+      <w:r>
+        <w:t xml:space="preserve">Writes ‘.psf’ files and a ‘.data’ to be used as input for a LAMMPS simulation. </w:t>
+      </w:r>
+      <w:r>
+        <w:t>Simulation parameters</w:t>
+      </w:r>
+      <w:r>
+        <w:t xml:space="preserve"> such as density, protein volume fraction, and silk motif characteristics can be modified. </w:t>
+      </w:r>
+      <w:r>
+        <w:t xml:space="preserve">Modify repeat_motif_spider to define motif repeating units. Modify </w:t>
+      </w:r>
+      <w:r>
+        <w:t>num_hydrophobic_spider to define the number of ‘a’ beads in an A block. Modify num_hydrophilic_spider to define the number of ‘b’ beads in a B block. Modify num_histidine_spider to define how many ‘b’ beads in the H block. Modify</w:t>
+      </w:r>
+      <w:r>
+        <w:t xml:space="preserve"> num_sticky_spider to define how many beads to place in each terminal region.</w:t>
+      </w:r>
+      <w:r>
+        <w:t xml:space="preserve"> </w:t>
+      </w:r>
+      <w:r>
+        <w:t>OUTPUTS: spider_....psf, spider_..._protein_only.psf, spider_..._evap.psf, spider_....data</w:t>
+      </w:r>
+    </w:p>
+    <w:p>
+      <w:pPr>
+        <w:jc w:val="both"/>
+      </w:pPr>
+    </w:p>
+    <w:p>
+      <w:pPr>
+        <w:jc w:val="both"/>
+      </w:pPr>
       <w:r>
         <w:rPr>
           <w:b/>
           <w:bCs/>
         </w:rPr>
-        <w:t>Sticky.m</w:t>
-      </w:r>
-      <w:r>
-        <w:t xml:space="preserve">  -</w:t>
-      </w:r>
-      <w:proofErr w:type="gramEnd"/>
-      <w:r>
-        <w:t xml:space="preserve"> </w:t>
-      </w:r>
-      <w:r>
-        <w:t xml:space="preserve">Writes ‘.psf’ files and a ‘.data’ to be used as input for a LAMMPS simulation. </w:t>
-      </w:r>
-      <w:r>
-        <w:t>Simulation parameters</w:t>
-      </w:r>
-      <w:r>
-        <w:t xml:space="preserve"> such as density, protein volume fraction, and silk motif characteristics can be modified. </w:t>
-      </w:r>
-      <w:r>
-        <w:t xml:space="preserve">Modify repeat_motif_spider to define motif repeating units. Modify </w:t>
-      </w:r>
-      <w:r>
-        <w:t>num_hydrophobic_spider to define the number of ‘a’ beads in an A block. Modify num_hydrophilic_spider to define the number of ‘b’ beads in a B block. Modify num_histidine_spider to define how many ‘b’ beads in the H block. Modify</w:t>
-      </w:r>
-      <w:r>
-        <w:t xml:space="preserve"> num_sticky_spider to define how many beads to place in each terminal region.</w:t>
-      </w:r>
-      <w:r>
-        <w:t xml:space="preserve"> </w:t>
-      </w:r>
-      <w:r>
-        <w:t>OUTPUTS: spider_</w:t>
-      </w:r>
-      <w:proofErr w:type="gramStart"/>
-      <w:r>
-        <w:t>....psf</w:t>
-      </w:r>
-      <w:proofErr w:type="gramEnd"/>
-      <w:r>
-        <w:t>, spider_..._protein_only.psf, spider_..._evap.psf, spider_....data</w:t>
+        <w:t>pair_soft_modified.cpp</w:t>
+      </w:r>
+      <w:r>
+        <w:t xml:space="preserve"> – Code to overwrite pair_soft.cpp when compiling lammps. Pair style soft is then used to implement a nonbonded harmonic potential between ‘a’ type beads to represent harmonic bonds.</w:t>
       </w:r>
     </w:p>
     <w:p>
@@ -1635,77 +1194,74 @@
           <w:b/>
           <w:bCs/>
         </w:rPr>
-        <w:t>pair_soft_modified.cpp</w:t>
-      </w:r>
-      <w:r>
-        <w:t xml:space="preserve"> – Code to overwrite pair_soft.cpp when compiling lammps. Pair style soft is then used to implement a nonbonded harmonic potential between ‘a’ </w:t>
-      </w:r>
-      <w:proofErr w:type="gramStart"/>
-      <w:r>
-        <w:t>type beads</w:t>
-      </w:r>
-      <w:proofErr w:type="gramEnd"/>
-      <w:r>
-        <w:t xml:space="preserve"> to represent harmonic bonds.</w:t>
-      </w:r>
-    </w:p>
-    <w:p>
-      <w:pPr>
-        <w:jc w:val="both"/>
-      </w:pPr>
-    </w:p>
-    <w:p>
-      <w:pPr>
-        <w:jc w:val="both"/>
-      </w:pPr>
+        <w:t>equil_shear_stretch</w:t>
+      </w:r>
       <w:r>
         <w:rPr>
           <w:b/>
           <w:bCs/>
         </w:rPr>
-        <w:t>equil_shear_stretch</w:t>
+        <w:t>_sticky</w:t>
       </w:r>
       <w:r>
         <w:rPr>
           <w:b/>
           <w:bCs/>
         </w:rPr>
-        <w:t>_sticky</w:t>
-      </w:r>
+        <w:t>.in</w:t>
+      </w:r>
+      <w:r>
+        <w:t xml:space="preserve"> – LAMMPS input file to run equilibration, shear, post-shear equilibration, and stretch simulations</w:t>
+      </w:r>
+      <w:r>
+        <w:t xml:space="preserve"> which includes parameters for bead type ‘c’ sticky terminal regions</w:t>
+      </w:r>
+      <w:r>
+        <w:t xml:space="preserve">. </w:t>
+      </w:r>
+      <w:r>
+        <w:t xml:space="preserve">Data file name in “# file name” section must match the ‘.data’ file output by Generate_Configuration_Sticky.m. </w:t>
+      </w:r>
+      <w:r>
+        <w:t xml:space="preserve">INPUTS: Requires spider_....data. </w:t>
+      </w:r>
+      <w:r>
+        <w:t xml:space="preserve">OUTPUTS: equil_11111.dcd, equil_11111_unwrap.dcd, shear_11111.dcd, shear_11111_unwrap.dcd, </w:t>
+      </w:r>
+      <w:r>
+        <w:t xml:space="preserve">equil_after_shear_11111_unwrap.dcd, equil_after_shear_11111_unwrap.dcd, </w:t>
+      </w:r>
+      <w:r>
+        <w:t>stretch_11111.dcd, stretch_11111_unwrap.dcd, all_stress_11111.txt</w:t>
+      </w:r>
+      <w:r>
+        <w:t>.</w:t>
+      </w:r>
+    </w:p>
+    <w:p>
+      <w:pPr>
+        <w:jc w:val="both"/>
+      </w:pPr>
+    </w:p>
+    <w:p>
+      <w:pPr>
+        <w:jc w:val="both"/>
+      </w:pPr>
       <w:r>
         <w:rPr>
           <w:b/>
           <w:bCs/>
         </w:rPr>
-        <w:t>.in</w:t>
-      </w:r>
-      <w:r>
-        <w:t xml:space="preserve"> – LAMMPS input file to run equilibration, shear, post-shear equilibration, and stretch simulations</w:t>
-      </w:r>
-      <w:r>
-        <w:t xml:space="preserve"> which includes parameters for bead type ‘c’ sticky terminal regions</w:t>
-      </w:r>
-      <w:r>
-        <w:t xml:space="preserve">. </w:t>
-      </w:r>
-      <w:r>
-        <w:t xml:space="preserve">Data file name in “# file name” section must match the ‘.data’ file output by Generate_Configuration_Sticky.m. </w:t>
-      </w:r>
-      <w:r>
-        <w:t xml:space="preserve">INPUTS: Requires spider_....data. </w:t>
-      </w:r>
-      <w:r>
-        <w:t xml:space="preserve">OUTPUTS: equil_11111.dcd, equil_11111_unwrap.dcd, shear_11111.dcd, shear_11111_unwrap.dcd, </w:t>
-      </w:r>
-      <w:r>
-        <w:t xml:space="preserve">equil_after_shear_11111_unwrap.dcd, equil_after_shear_11111_unwrap.dcd, </w:t>
-      </w:r>
-      <w:r>
-        <w:t>stretch_11111.dcd, stretch_11111_unwrap.dcd, all_stress_11111.txt</w:t>
-      </w:r>
-      <w:r>
-        <w:t>.</w:t>
-      </w:r>
+        <w:t>equil_shear_stretch.in</w:t>
+      </w:r>
+      <w:r>
+        <w:t xml:space="preserve"> – LAMMPS input file to run equilibration, shear, post-shear equilibration, and stretch simulations which does not include parameters for bead type ‘c’ sticky terminal regions. Data file name in “# file name” section must match the ‘.data’ file output by Generate_Configuration_Sticky.m. INPUTS: Requires spider_....data. OUTPUTS: equil_11111.dcd, equil_11111_unwrap.dcd, shear_11111.dcd, shear_11111_unwrap.dcd, equil_after_shear_11111_unwrap.dcd, equil_after_shear_11111_unwrap.dcd, stretch_11111.dcd, stretch_11111_unwrap.dcd, all_stress_11111.txt.</w:t>
+      </w:r>
+    </w:p>
+    <w:p>
+      <w:pPr>
+        <w:jc w:val="both"/>
+      </w:pPr>
     </w:p>
     <w:p>
       <w:pPr>
@@ -1721,132 +1277,89 @@
           <w:b/>
           <w:bCs/>
         </w:rPr>
-        <w:t>equil_shear_stretch.in</w:t>
-      </w:r>
-      <w:r>
-        <w:t xml:space="preserve"> – LAMMPS input file to run equilibration, shear, post-shear equilibration, and stretch simulations which does not include parameters for bead type ‘c’ sticky terminal regions. Data file name in “# file name” section must match the ‘.data’ file output by </w:t>
-      </w:r>
-      <w:proofErr w:type="spellStart"/>
-      <w:r>
-        <w:t>Generate_Configuration_Sticky.m</w:t>
-      </w:r>
-      <w:proofErr w:type="spellEnd"/>
-      <w:r>
-        <w:t>. INPUTS: Requires spider_....data. OUTPUTS: equil_11111.dcd, equil_11111_unwrap.dcd, shear_11111.dcd, shear_11111_unwrap.dcd, equil_after_shear_11111_unwrap.dcd, equil_after_shear_11111_unwrap.dcd, stretch_11111.dcd, stretch_11111_unwrap.dcd, all_stress_11111.txt.</w:t>
-      </w:r>
-    </w:p>
-    <w:p>
-      <w:pPr>
-        <w:jc w:val="both"/>
-      </w:pPr>
-    </w:p>
-    <w:p>
-      <w:pPr>
-        <w:jc w:val="both"/>
-      </w:pPr>
-    </w:p>
-    <w:p>
-      <w:pPr>
-        <w:jc w:val="both"/>
-      </w:pPr>
-      <w:proofErr w:type="spellStart"/>
+        <w:t>view.vmd</w:t>
+      </w:r>
+      <w:r>
+        <w:t xml:space="preserve"> </w:t>
+      </w:r>
+      <w:r>
+        <w:t>–</w:t>
+      </w:r>
+      <w:r>
+        <w:t xml:space="preserve"> </w:t>
+      </w:r>
+      <w:r>
+        <w:t>Generates an appealing visualization for the default simulation. Run this script in VMD using the command ‘source view.vmd’.</w:t>
+      </w:r>
+    </w:p>
+    <w:p>
+      <w:pPr>
+        <w:jc w:val="both"/>
+      </w:pPr>
+    </w:p>
+    <w:p>
+      <w:pPr>
+        <w:jc w:val="both"/>
+      </w:pPr>
       <w:r>
         <w:rPr>
           <w:b/>
           <w:bCs/>
         </w:rPr>
-        <w:t>view.vmd</w:t>
-      </w:r>
-      <w:proofErr w:type="spellEnd"/>
-      <w:r>
-        <w:t xml:space="preserve"> </w:t>
-      </w:r>
-      <w:r>
-        <w:t>–</w:t>
-      </w:r>
-      <w:r>
-        <w:t xml:space="preserve"> </w:t>
-      </w:r>
-      <w:r>
-        <w:t xml:space="preserve">Generates an appealing visualization for the default simulation. Run this script in VMD using the command ‘source </w:t>
-      </w:r>
-      <w:proofErr w:type="spellStart"/>
-      <w:r>
-        <w:t>view.vmd</w:t>
-      </w:r>
-      <w:proofErr w:type="spellEnd"/>
-      <w:r>
-        <w:t>’.</w:t>
-      </w:r>
-    </w:p>
-    <w:p>
-      <w:pPr>
-        <w:jc w:val="both"/>
-      </w:pPr>
-    </w:p>
-    <w:p>
-      <w:pPr>
-        <w:jc w:val="both"/>
-      </w:pPr>
-      <w:r>
+        <w:t>submit.sh</w:t>
+      </w:r>
+      <w:r>
+        <w:t xml:space="preserve"> – Bash commands necessary to run the LAMMPS simulation using mpi.</w:t>
+      </w:r>
+    </w:p>
+    <w:p>
+      <w:pPr>
+        <w:jc w:val="both"/>
         <w:rPr>
           <w:b/>
           <w:bCs/>
         </w:rPr>
-        <w:t>submit.sh</w:t>
-      </w:r>
-      <w:r>
-        <w:t xml:space="preserve"> – Bash commands necessary to run the LAMMPS simulation using </w:t>
-      </w:r>
-      <w:proofErr w:type="spellStart"/>
-      <w:r>
-        <w:t>mpi</w:t>
-      </w:r>
-      <w:proofErr w:type="spellEnd"/>
-      <w:r>
-        <w:t>.</w:t>
-      </w:r>
-    </w:p>
-    <w:p>
-      <w:pPr>
-        <w:jc w:val="both"/>
+      </w:pPr>
+    </w:p>
+    <w:p>
+      <w:pPr>
+        <w:jc w:val="both"/>
+      </w:pPr>
+      <w:r>
         <w:rPr>
           <w:b/>
           <w:bCs/>
         </w:rPr>
-      </w:pPr>
-    </w:p>
-    <w:p>
-      <w:pPr>
-        <w:jc w:val="both"/>
-      </w:pPr>
-      <w:proofErr w:type="spellStart"/>
+        <w:t>make_refpdb.tcl</w:t>
+      </w:r>
+      <w:r>
+        <w:t xml:space="preserve"> – Writes a reference pdb file called ‘ref.pdb’ from ‘ref.data’ which is required by later analysis scripts.</w:t>
+      </w:r>
+    </w:p>
+    <w:p>
+      <w:pPr>
+        <w:jc w:val="both"/>
+      </w:pPr>
+    </w:p>
+    <w:p>
+      <w:pPr>
+        <w:jc w:val="both"/>
+      </w:pPr>
       <w:r>
         <w:rPr>
           <w:b/>
           <w:bCs/>
         </w:rPr>
-        <w:t>make_refpdb.tcl</w:t>
-      </w:r>
-      <w:proofErr w:type="spellEnd"/>
-      <w:r>
-        <w:t xml:space="preserve"> – Writes a reference </w:t>
-      </w:r>
-      <w:proofErr w:type="spellStart"/>
-      <w:r>
-        <w:t>pdb</w:t>
-      </w:r>
-      <w:proofErr w:type="spellEnd"/>
-      <w:r>
-        <w:t xml:space="preserve"> file called ‘ref.pdb’ from ‘</w:t>
-      </w:r>
-      <w:proofErr w:type="spellStart"/>
-      <w:r>
-        <w:t>ref.data</w:t>
-      </w:r>
-      <w:proofErr w:type="spellEnd"/>
-      <w:r>
-        <w:t>’ which is required by later analysis scripts.</w:t>
+        <w:t>individual_frame_coordinates.sh</w:t>
+      </w:r>
+      <w:r>
+        <w:t xml:space="preserve"> – Bash script that runs executable catdcd and separate_coordinate_single.m to generate an individual directory for each frame of the equilibration (equil), shear, and stretch simulation runs. Each directory will have a snapshot pdb file corresponding to that frame called ‘coord.pdb’</w:t>
+      </w:r>
+      <w:r>
+        <w:t xml:space="preserve"> which is generated by running get_coordinate.m in each directory</w:t>
+      </w:r>
+      <w:r>
+        <w:t>.</w:t>
       </w:r>
     </w:p>
     <w:p>
@@ -1863,168 +1376,68 @@
           <w:b/>
           <w:bCs/>
         </w:rPr>
-        <w:t>individual_frame_coordinates</w:t>
-      </w:r>
+        <w:lastRenderedPageBreak/>
+        <w:t xml:space="preserve">individual_frame_network_analysis.sh </w:t>
+      </w:r>
+      <w:r>
+        <w:t xml:space="preserve"> - Bash script that runs network_noprint.py and get_connectivity.m in each directory.</w:t>
+      </w:r>
+    </w:p>
+    <w:p>
+      <w:pPr>
+        <w:jc w:val="both"/>
+      </w:pPr>
+    </w:p>
+    <w:p>
+      <w:pPr>
+        <w:jc w:val="both"/>
+      </w:pPr>
       <w:r>
         <w:rPr>
           <w:b/>
           <w:bCs/>
         </w:rPr>
-        <w:t>.sh</w:t>
-      </w:r>
-      <w:r>
-        <w:t xml:space="preserve"> – Bash script that runs executable </w:t>
-      </w:r>
-      <w:proofErr w:type="spellStart"/>
-      <w:r>
         <w:t>catdcd</w:t>
       </w:r>
-      <w:proofErr w:type="spellEnd"/>
-      <w:r>
-        <w:t xml:space="preserve"> and </w:t>
-      </w:r>
-      <w:proofErr w:type="spellStart"/>
-      <w:r>
-        <w:t>separate_coordinate_single.m</w:t>
-      </w:r>
-      <w:proofErr w:type="spellEnd"/>
-      <w:r>
-        <w:t xml:space="preserve"> to generate an individual directory for each frame of the equilibration (</w:t>
-      </w:r>
-      <w:proofErr w:type="spellStart"/>
-      <w:r>
-        <w:t>equil</w:t>
-      </w:r>
-      <w:proofErr w:type="spellEnd"/>
-      <w:r>
-        <w:t xml:space="preserve">), shear, and stretch simulation runs. Each directory will have a snapshot </w:t>
-      </w:r>
-      <w:proofErr w:type="spellStart"/>
-      <w:r>
-        <w:t>pdb</w:t>
-      </w:r>
-      <w:proofErr w:type="spellEnd"/>
-      <w:r>
-        <w:t xml:space="preserve"> file corresponding to that frame called ‘coord.pdb’</w:t>
-      </w:r>
-      <w:r>
-        <w:t xml:space="preserve"> which is generated by running </w:t>
-      </w:r>
-      <w:proofErr w:type="spellStart"/>
-      <w:r>
-        <w:t>get_coordinate.m</w:t>
-      </w:r>
-      <w:proofErr w:type="spellEnd"/>
-      <w:r>
-        <w:t xml:space="preserve"> in each directory</w:t>
-      </w:r>
-      <w:r>
-        <w:t>.</w:t>
-      </w:r>
-    </w:p>
-    <w:p>
-      <w:pPr>
-        <w:jc w:val="both"/>
-      </w:pPr>
-    </w:p>
-    <w:p>
-      <w:pPr>
-        <w:jc w:val="both"/>
-      </w:pPr>
-      <w:proofErr w:type="gramStart"/>
+      <w:r>
+        <w:t xml:space="preserve"> – OUTPUTS: equil.pdb, shear.pdb, stretch.pdb</w:t>
+      </w:r>
+    </w:p>
+    <w:p>
+      <w:pPr>
+        <w:jc w:val="both"/>
+      </w:pPr>
+    </w:p>
+    <w:p>
+      <w:pPr>
+        <w:jc w:val="both"/>
+      </w:pPr>
       <w:r>
         <w:rPr>
           <w:b/>
           <w:bCs/>
         </w:rPr>
-        <w:lastRenderedPageBreak/>
-        <w:t xml:space="preserve">individual_frame_network_analysis.sh </w:t>
-      </w:r>
-      <w:r>
-        <w:t xml:space="preserve"> -</w:t>
-      </w:r>
-      <w:proofErr w:type="gramEnd"/>
-      <w:r>
-        <w:t xml:space="preserve"> Bash script that runs network_noprint.py and </w:t>
-      </w:r>
-      <w:proofErr w:type="spellStart"/>
-      <w:r>
-        <w:t>get_connectivity.m</w:t>
-      </w:r>
-      <w:proofErr w:type="spellEnd"/>
-      <w:r>
-        <w:t xml:space="preserve"> in each directory.</w:t>
-      </w:r>
-    </w:p>
-    <w:p>
-      <w:pPr>
-        <w:jc w:val="both"/>
-      </w:pPr>
-    </w:p>
-    <w:p>
-      <w:pPr>
-        <w:jc w:val="both"/>
-      </w:pPr>
-      <w:proofErr w:type="spellStart"/>
+        <w:t>separate_coordina</w:t>
+      </w:r>
       <w:r>
         <w:rPr>
           <w:b/>
           <w:bCs/>
         </w:rPr>
-        <w:t>catdcd</w:t>
-      </w:r>
-      <w:proofErr w:type="spellEnd"/>
-      <w:r>
-        <w:t xml:space="preserve"> – OUTPUTS: equil.pdb, shear.pdb, stretch.pdb</w:t>
-      </w:r>
-    </w:p>
-    <w:p>
-      <w:pPr>
-        <w:jc w:val="both"/>
-      </w:pPr>
-    </w:p>
-    <w:p>
-      <w:pPr>
-        <w:jc w:val="both"/>
-      </w:pPr>
-      <w:proofErr w:type="spellStart"/>
+        <w:t>t</w:t>
+      </w:r>
       <w:r>
         <w:rPr>
           <w:b/>
           <w:bCs/>
         </w:rPr>
-        <w:t>separate_coordinage_single.m</w:t>
-      </w:r>
-      <w:proofErr w:type="spellEnd"/>
+        <w:t>e_single.m</w:t>
+      </w:r>
       <w:r>
         <w:t xml:space="preserve"> – OUTPUTS:</w:t>
       </w:r>
       <w:r>
-        <w:t xml:space="preserve"> Nbead.txt, </w:t>
-      </w:r>
-      <w:proofErr w:type="spellStart"/>
-      <w:r>
-        <w:t>equil_evolve</w:t>
-      </w:r>
-      <w:proofErr w:type="spellEnd"/>
-      <w:r>
-        <w:t xml:space="preserve">_*/coord.pdb, </w:t>
-      </w:r>
-      <w:proofErr w:type="spellStart"/>
-      <w:r>
-        <w:t>shear_evolve</w:t>
-      </w:r>
-      <w:proofErr w:type="spellEnd"/>
-      <w:r>
-        <w:t xml:space="preserve">_*/coord.pdb, </w:t>
-      </w:r>
-      <w:proofErr w:type="spellStart"/>
-      <w:r>
-        <w:t>stretch_evolve</w:t>
-      </w:r>
-      <w:proofErr w:type="spellEnd"/>
-      <w:r>
-        <w:t>_*/coord.pdb</w:t>
+        <w:t xml:space="preserve"> Nbead.txt, equil_evolve_*/coord.pdb, shear_evolve_*/coord.pdb, stretch_evolve_*/coord.pdb</w:t>
       </w:r>
       <w:r>
         <w:t>.</w:t>
@@ -2039,110 +1452,139 @@
       <w:pPr>
         <w:jc w:val="both"/>
       </w:pPr>
-      <w:proofErr w:type="spellStart"/>
       <w:r>
         <w:rPr>
           <w:b/>
           <w:bCs/>
         </w:rPr>
-        <w:t>get_coordinate.</w:t>
-      </w:r>
-      <w:proofErr w:type="gramStart"/>
+        <w:t xml:space="preserve">get_coordinate.m </w:t>
+      </w:r>
+      <w:r>
+        <w:t xml:space="preserve"> - OUTPUTS:</w:t>
+      </w:r>
+      <w:r>
+        <w:t xml:space="preserve"> boundary_condition.txt, </w:t>
+      </w:r>
+      <w:r>
+        <w:t>Ndata.txt,  coordinate.txt, coordinates.txt</w:t>
+      </w:r>
+      <w:r>
+        <w:t>.</w:t>
+      </w:r>
+    </w:p>
+    <w:p>
+      <w:pPr>
+        <w:jc w:val="both"/>
+      </w:pPr>
+    </w:p>
+    <w:p>
+      <w:pPr>
+        <w:jc w:val="both"/>
+      </w:pPr>
       <w:r>
         <w:rPr>
           <w:b/>
           <w:bCs/>
         </w:rPr>
-        <w:t>m</w:t>
-      </w:r>
-      <w:proofErr w:type="spellEnd"/>
+        <w:t>network_noprint.py</w:t>
+      </w:r>
+      <w:r>
+        <w:t xml:space="preserve"> – OUTPUTS:</w:t>
+      </w:r>
+      <w:r>
+        <w:t xml:space="preserve"> cluster_sizes.txt, clusters.txt, clusters_resid.txt</w:t>
+      </w:r>
+      <w:r>
+        <w:t>.</w:t>
+      </w:r>
+    </w:p>
+    <w:p>
+      <w:pPr>
+        <w:jc w:val="both"/>
+      </w:pPr>
+    </w:p>
+    <w:p>
+      <w:pPr>
+        <w:jc w:val="both"/>
+      </w:pPr>
       <w:r>
         <w:rPr>
           <w:b/>
           <w:bCs/>
         </w:rPr>
-        <w:t xml:space="preserve"> </w:t>
-      </w:r>
-      <w:r>
-        <w:t xml:space="preserve"> -</w:t>
-      </w:r>
-      <w:proofErr w:type="gramEnd"/>
-      <w:r>
-        <w:t xml:space="preserve"> OUTPUTS:</w:t>
-      </w:r>
-      <w:r>
-        <w:t xml:space="preserve"> boundary_condition.txt, </w:t>
-      </w:r>
-      <w:r>
-        <w:t>Ndata.txt,  coordinate.txt, coordinates.txt</w:t>
-      </w:r>
-      <w:r>
-        <w:t>.</w:t>
-      </w:r>
-    </w:p>
-    <w:p>
-      <w:pPr>
-        <w:jc w:val="both"/>
-      </w:pPr>
-    </w:p>
-    <w:p>
-      <w:pPr>
-        <w:jc w:val="both"/>
-      </w:pPr>
+        <w:t>get_connectivity.</w:t>
+      </w:r>
       <w:r>
         <w:rPr>
           <w:b/>
           <w:bCs/>
         </w:rPr>
-        <w:t>network_noprint.py</w:t>
-      </w:r>
-      <w:r>
-        <w:t xml:space="preserve"> – OUTPUTS:</w:t>
-      </w:r>
-      <w:r>
-        <w:t xml:space="preserve"> cluster_sizes.txt, clusters.txt, clusters_resid.txt</w:t>
-      </w:r>
-      <w:r>
-        <w:t>.</w:t>
-      </w:r>
-    </w:p>
-    <w:p>
-      <w:pPr>
-        <w:jc w:val="both"/>
-      </w:pPr>
-    </w:p>
-    <w:p>
-      <w:pPr>
-        <w:jc w:val="both"/>
-      </w:pPr>
-      <w:proofErr w:type="spellStart"/>
+        <w:t>m</w:t>
+      </w:r>
       <w:r>
         <w:rPr>
           <w:b/>
           <w:bCs/>
         </w:rPr>
-        <w:t>get_connectivity.</w:t>
-      </w:r>
+        <w:t xml:space="preserve"> </w:t>
+      </w:r>
+      <w:r>
+        <w:t>– OUTPUTS:</w:t>
+      </w:r>
+      <w:r>
+        <w:t xml:space="preserve"> connectivity_analysis.txt, connectivity_analysis_numeric.txt, resid_for_connecting_polymer.txt, Ncluster_of_nodes_sizes.txt, cluster_coordinate.txt, link_resid_of_each_cluster.txt, links_per_cluster.txt, connectivity_matrix.txt, cluster_connectivity.txt, cluster_angles.txt, cluster_connectivity.net.</w:t>
+      </w:r>
+    </w:p>
+    <w:p>
+      <w:pPr>
+        <w:jc w:val="both"/>
+      </w:pPr>
+    </w:p>
+    <w:p>
+      <w:pPr>
+        <w:jc w:val="both"/>
+      </w:pPr>
       <w:r>
         <w:rPr>
           <w:b/>
           <w:bCs/>
         </w:rPr>
-        <w:t>m</w:t>
-      </w:r>
-      <w:proofErr w:type="spellEnd"/>
+        <w:t xml:space="preserve">run_all_node_bridge_multiplicity.sh </w:t>
+      </w:r>
+      <w:r>
+        <w:t>-</w:t>
+      </w:r>
+      <w:r>
+        <w:t xml:space="preserve"> Bash script that runs the matlab script ‘node_bridge_diagram_multiplicity.m’ in each of the directories equil_evolve_*, shear_evolve_*, and stretch_evolve_*.</w:t>
+      </w:r>
+    </w:p>
+    <w:p>
+      <w:pPr>
+        <w:jc w:val="both"/>
+      </w:pPr>
+    </w:p>
+    <w:p>
+      <w:pPr>
+        <w:jc w:val="both"/>
+      </w:pPr>
       <w:r>
         <w:rPr>
           <w:b/>
           <w:bCs/>
         </w:rPr>
+        <w:t>node_bridge_diagram_multiplicity.m</w:t>
+      </w:r>
+      <w:r>
         <w:t xml:space="preserve"> </w:t>
       </w:r>
       <w:r>
-        <w:t>– OUTPUTS:</w:t>
-      </w:r>
-      <w:r>
-        <w:t xml:space="preserve"> connectivity_analysis.txt, connectivity_analysis_numeric.txt, resid_for_connecting_polymer.txt, Ncluster_of_nodes_sizes.txt, cluster_coordinate.txt, link_resid_of_each_cluster.txt, links_per_cluster.txt, connectivity_matrix.txt, cluster_connectivity.txt, cluster_angles.txt, cluster_connectivity.net.</w:t>
+        <w:t>–</w:t>
+      </w:r>
+      <w:r>
+        <w:t xml:space="preserve"> </w:t>
+      </w:r>
+      <w:r>
+        <w:t>OUTPUTS: movie.png.</w:t>
       </w:r>
     </w:p>
     <w:p>
@@ -2159,84 +1601,33 @@
           <w:b/>
           <w:bCs/>
         </w:rPr>
-        <w:t xml:space="preserve">run_all_node_bridge_multiplicity.sh </w:t>
-      </w:r>
-      <w:r>
-        <w:t>-</w:t>
-      </w:r>
-      <w:r>
-        <w:t xml:space="preserve"> Bash script that runs the </w:t>
-      </w:r>
-      <w:proofErr w:type="spellStart"/>
-      <w:r>
-        <w:t>matlab</w:t>
-      </w:r>
-      <w:proofErr w:type="spellEnd"/>
-      <w:r>
-        <w:t xml:space="preserve"> script ‘</w:t>
-      </w:r>
-      <w:proofErr w:type="spellStart"/>
-      <w:r>
-        <w:t>node_bridge_diagram_multiplicity.m</w:t>
-      </w:r>
-      <w:proofErr w:type="spellEnd"/>
-      <w:r>
-        <w:t xml:space="preserve">’ in each of the directories </w:t>
-      </w:r>
-      <w:proofErr w:type="spellStart"/>
-      <w:r>
-        <w:t>equil_evolve</w:t>
-      </w:r>
-      <w:proofErr w:type="spellEnd"/>
-      <w:r>
-        <w:t xml:space="preserve">_*, </w:t>
-      </w:r>
-      <w:proofErr w:type="spellStart"/>
-      <w:r>
-        <w:t>shear_evolve</w:t>
-      </w:r>
-      <w:proofErr w:type="spellEnd"/>
-      <w:r>
-        <w:t xml:space="preserve">_*, and </w:t>
-      </w:r>
-      <w:proofErr w:type="spellStart"/>
-      <w:r>
-        <w:t>stretch_evolve</w:t>
-      </w:r>
-      <w:proofErr w:type="spellEnd"/>
-      <w:r>
-        <w:t>_*.</w:t>
-      </w:r>
-    </w:p>
-    <w:p>
-      <w:pPr>
-        <w:jc w:val="both"/>
-      </w:pPr>
-    </w:p>
-    <w:p>
-      <w:pPr>
-        <w:jc w:val="both"/>
-      </w:pPr>
-      <w:proofErr w:type="spellStart"/>
+        <w:t>collect_all_movie.py</w:t>
+      </w:r>
+      <w:r>
+        <w:t xml:space="preserve"> – Organizes the output ‘movie.png’ files from ‘node_bridge_diagram_multiplicity.m’ into a single directory called ‘movie.’</w:t>
+      </w:r>
+    </w:p>
+    <w:p>
+      <w:pPr>
+        <w:jc w:val="both"/>
+      </w:pPr>
+    </w:p>
+    <w:p>
+      <w:pPr>
+        <w:jc w:val="both"/>
+      </w:pPr>
       <w:r>
         <w:rPr>
           <w:b/>
           <w:bCs/>
         </w:rPr>
-        <w:t>node_bridge_diagram_multiplicity.m</w:t>
-      </w:r>
-      <w:proofErr w:type="spellEnd"/>
-      <w:r>
-        <w:t xml:space="preserve"> </w:t>
-      </w:r>
-      <w:r>
-        <w:t>–</w:t>
-      </w:r>
-      <w:r>
-        <w:t xml:space="preserve"> </w:t>
-      </w:r>
-      <w:r>
-        <w:t>OUTPUTS: movie.png.</w:t>
+        <w:t>Connectivity_Analysis.m</w:t>
+      </w:r>
+      <w:r>
+        <w:t xml:space="preserve"> – Conducts a connectivity analysis and outputs figures.</w:t>
+      </w:r>
+      <w:r>
+        <w:t xml:space="preserve"> OUTPUTS: ave_size_Crystal_equil.png, ave_size_Crystal_shear.png, ave_size_Crystal_stretch.png, num_Beta_equil.png, num_Beta_shear.png, num_Beta_stretch.png, num_Conn_equil.png, num_Conn_shear.png, num_Conn_stretch.png.</w:t>
       </w:r>
     </w:p>
     <w:p>
@@ -2253,18 +1644,10 @@
           <w:b/>
           <w:bCs/>
         </w:rPr>
-        <w:t>collect_all_movie.py</w:t>
-      </w:r>
-      <w:r>
-        <w:t xml:space="preserve"> – Organizes the output ‘movie.png’ files from ‘</w:t>
-      </w:r>
-      <w:proofErr w:type="spellStart"/>
-      <w:r>
-        <w:t>node_bridge_diagram_multiplicity.m</w:t>
-      </w:r>
-      <w:proofErr w:type="spellEnd"/>
-      <w:r>
-        <w:t>’ into a single directory called ‘movie.’</w:t>
+        <w:t>run_connectivity_analysis.sh</w:t>
+      </w:r>
+      <w:r>
+        <w:t xml:space="preserve"> – Contains the bash commands to run ‘Connectivity_Analysis.m’ in MATLAB without a display.</w:t>
       </w:r>
     </w:p>
     <w:p>
@@ -2281,13 +1664,13 @@
           <w:b/>
           <w:bCs/>
         </w:rPr>
-        <w:t>Connectivity_Analysis.m</w:t>
-      </w:r>
-      <w:r>
-        <w:t xml:space="preserve"> – Conducts a connectivity analysis and outputs figures.</w:t>
-      </w:r>
-      <w:r>
-        <w:t xml:space="preserve"> OUTPUTS: ave_size_Crystal_equil.png, ave_size_Crystal_shear.png, ave_size_Crystal_stretch.png, num_Beta_equil.png, num_Beta_shear.png, num_Beta_stretch.png, num_Conn_equil.png, num_Conn_shear.png, num_Conn_stretch.png.</w:t>
+        <w:t>Network_Conductance.m</w:t>
+      </w:r>
+      <w:r>
+        <w:t xml:space="preserve"> – Plot the network conductance</w:t>
+      </w:r>
+      <w:r>
+        <w:t>.</w:t>
       </w:r>
     </w:p>
     <w:p>
@@ -2304,125 +1687,40 @@
           <w:b/>
           <w:bCs/>
         </w:rPr>
-        <w:t>run_connectivity_analysis.sh</w:t>
-      </w:r>
-      <w:r>
-        <w:t xml:space="preserve"> – Contains the bash commands to run ‘Connectivity_Analysis.m’ in MATLAB without a display.</w:t>
-      </w:r>
-    </w:p>
-    <w:p>
-      <w:pPr>
-        <w:jc w:val="both"/>
-      </w:pPr>
-    </w:p>
-    <w:p>
-      <w:pPr>
-        <w:jc w:val="both"/>
-      </w:pPr>
-      <w:proofErr w:type="spellStart"/>
+        <w:t>run_all_network_conductance.sh</w:t>
+      </w:r>
+      <w:r>
+        <w:t xml:space="preserve"> – Bash script that runs the MATLAB script ‘Network_Conductance.m’ in each of the directories equil_evolve_*, shear_evolve_*, and stretch_evolve_*.</w:t>
+      </w:r>
+    </w:p>
+    <w:p>
+      <w:pPr>
+        <w:jc w:val="both"/>
+      </w:pPr>
+    </w:p>
+    <w:p>
+      <w:pPr>
+        <w:jc w:val="both"/>
+      </w:pPr>
       <w:r>
         <w:rPr>
           <w:b/>
           <w:bCs/>
         </w:rPr>
-        <w:t>Network_Conductance.m</w:t>
-      </w:r>
-      <w:proofErr w:type="spellEnd"/>
-      <w:r>
-        <w:t xml:space="preserve"> – Plot the network conductance</w:t>
-      </w:r>
-      <w:r>
-        <w:t>.</w:t>
-      </w:r>
-    </w:p>
-    <w:p>
-      <w:pPr>
-        <w:jc w:val="both"/>
-      </w:pPr>
-    </w:p>
-    <w:p>
-      <w:pPr>
-        <w:jc w:val="both"/>
-      </w:pPr>
+        <w:t>s</w:t>
+      </w:r>
       <w:r>
         <w:rPr>
           <w:b/>
           <w:bCs/>
         </w:rPr>
-        <w:t>run_all_network_conductance.sh</w:t>
-      </w:r>
-      <w:r>
-        <w:t xml:space="preserve"> – Bash script that runs the MATLAB script ‘</w:t>
-      </w:r>
-      <w:proofErr w:type="spellStart"/>
-      <w:r>
-        <w:t>Network_Conductance.m</w:t>
-      </w:r>
-      <w:proofErr w:type="spellEnd"/>
-      <w:r>
-        <w:t xml:space="preserve">’ in each of the directories </w:t>
-      </w:r>
-      <w:proofErr w:type="spellStart"/>
-      <w:r>
-        <w:t>equil_evolve</w:t>
-      </w:r>
-      <w:proofErr w:type="spellEnd"/>
-      <w:r>
-        <w:t xml:space="preserve">_*, </w:t>
-      </w:r>
-      <w:proofErr w:type="spellStart"/>
-      <w:r>
-        <w:t>shear_evolve</w:t>
-      </w:r>
-      <w:proofErr w:type="spellEnd"/>
-      <w:r>
-        <w:t xml:space="preserve">_*, and </w:t>
-      </w:r>
-      <w:proofErr w:type="spellStart"/>
-      <w:r>
-        <w:t>stretch_evolve</w:t>
-      </w:r>
-      <w:proofErr w:type="spellEnd"/>
-      <w:r>
-        <w:t>_*.</w:t>
-      </w:r>
-    </w:p>
-    <w:p>
-      <w:pPr>
-        <w:jc w:val="both"/>
-      </w:pPr>
-    </w:p>
-    <w:p>
-      <w:pPr>
-        <w:jc w:val="both"/>
-      </w:pPr>
-      <w:r>
-        <w:rPr>
-          <w:b/>
-          <w:bCs/>
-        </w:rPr>
-        <w:t>s</w:t>
-      </w:r>
-      <w:r>
-        <w:rPr>
-          <w:b/>
-          <w:bCs/>
-        </w:rPr>
         <w:t>s_analysis.py</w:t>
       </w:r>
       <w:r>
         <w:t xml:space="preserve"> – Plot the </w:t>
       </w:r>
       <w:r>
-        <w:t xml:space="preserve">effective stress versus strain and output as </w:t>
-      </w:r>
-      <w:proofErr w:type="spellStart"/>
-      <w:r>
-        <w:t>ss_analysis_out</w:t>
-      </w:r>
-      <w:proofErr w:type="spellEnd"/>
-      <w:r>
-        <w:t>/effective_stress.png.</w:t>
+        <w:t>effective stress versus strain and output as ss_analysis_out/effective_stress.png.</w:t>
       </w:r>
     </w:p>
     <w:sectPr>

</xml_diff>